<commit_message>
[Week 3] ESLint Setup and update the document
Signed-off-by: Synthia Islam <synthia.mist@gmail.com>
</commit_message>
<xml_diff>
--- a/Synthia_S375728/Week_3/Materials-Learned.docx
+++ b/Synthia_S375728/Week_3/Materials-Learned.docx
@@ -4,7 +4,21 @@
   <w:body>
     <w:p>
       <w:r>
+        <w:rPr>
+          <w:b/>
+          <w:bCs/>
+        </w:rPr>
         <w:t>ASP.Net MVC CRUD Operation</w:t>
+      </w:r>
+      <w:r>
+        <w:rPr>
+          <w:b/>
+          <w:bCs/>
+        </w:rPr>
+        <w:t xml:space="preserve">: </w:t>
+      </w:r>
+      <w:r>
+        <w:t>Followed the below link:</w:t>
       </w:r>
     </w:p>
     <w:p>
@@ -19,14 +33,6 @@
     </w:p>
     <w:p>
       <w:r>
-        <w:t>Migration DB:</w:t>
-      </w:r>
-      <w:r>
-        <w:br/>
-      </w:r>
-    </w:p>
-    <w:p>
-      <w:r>
         <w:t># Package Manager Console:</w:t>
       </w:r>
     </w:p>
@@ -38,8 +44,21 @@
           <w:numId w:val="1"/>
         </w:numPr>
       </w:pPr>
-      <w:r>
-        <w:t>EntityFrameworkCore\Add-Migration "InitialMigration"</w:t>
+      <w:proofErr w:type="spellStart"/>
+      <w:r>
+        <w:t>EntityFrameworkCore</w:t>
+      </w:r>
+      <w:proofErr w:type="spellEnd"/>
+      <w:r>
+        <w:t>\Add-Migration "</w:t>
+      </w:r>
+      <w:proofErr w:type="spellStart"/>
+      <w:r>
+        <w:t>InitialMigration</w:t>
+      </w:r>
+      <w:proofErr w:type="spellEnd"/>
+      <w:r>
+        <w:t>"</w:t>
       </w:r>
     </w:p>
     <w:p>
@@ -50,13 +69,874 @@
           <w:numId w:val="1"/>
         </w:numPr>
       </w:pPr>
-      <w:r>
-        <w:t>EntityFrameworkCore\</w:t>
+      <w:proofErr w:type="spellStart"/>
+      <w:r>
+        <w:t>EntityFrameworkCore</w:t>
+      </w:r>
+      <w:proofErr w:type="spellEnd"/>
+      <w:r>
+        <w:t>\</w:t>
       </w:r>
       <w:r>
         <w:t>Update-Database</w:t>
       </w:r>
     </w:p>
+    <w:p/>
+    <w:p>
+      <w:r>
+        <w:t>For Sample React Application:</w:t>
+      </w:r>
+      <w:r>
+        <w:t xml:space="preserve"> Followed the course in Educative:</w:t>
+      </w:r>
+    </w:p>
+    <w:p>
+      <w:hyperlink r:id="rId6" w:history="1">
+        <w:r>
+          <w:rPr>
+            <w:rStyle w:val="Hyperlink"/>
+          </w:rPr>
+          <w:t>https://www.educative.io/courses/building-web-applications-with-react-and-aspnet-core/creating-a-react-and-typescript-app</w:t>
+        </w:r>
+      </w:hyperlink>
+    </w:p>
+    <w:p/>
+    <w:p>
+      <w:pPr>
+        <w:rPr>
+          <w:b/>
+          <w:bCs/>
+        </w:rPr>
+      </w:pPr>
+      <w:r>
+        <w:rPr>
+          <w:b/>
+          <w:bCs/>
+        </w:rPr>
+        <w:t>Creating a React and TypeScript App</w:t>
+      </w:r>
+    </w:p>
+    <w:p>
+      <w:r>
+        <w:t>Learn to create a React and TypeScript app.</w:t>
+      </w:r>
+    </w:p>
+    <w:p>
+      <w:r>
+        <w:t>Previously, we discovered that</w:t>
+      </w:r>
+      <w:r>
+        <w:rPr>
+          <w:b/>
+          <w:bCs/>
+        </w:rPr>
+        <w:t xml:space="preserve"> create- react-app (CRA) </w:t>
+      </w:r>
+      <w:r>
+        <w:t xml:space="preserve">was leveraged by the Visual Studio template to create the React app. We also learned that CRA did a lot of valuable setup and configuration for us. We are going to leverage CRA in this section to create our React app. CRA is a package in the </w:t>
+      </w:r>
+      <w:proofErr w:type="spellStart"/>
+      <w:r>
+        <w:t>npm</w:t>
+      </w:r>
+      <w:proofErr w:type="spellEnd"/>
+      <w:r>
+        <w:t xml:space="preserve"> registry that we will execute to scaffold a React and TypeScript project. First, we will take the time to understand the benefits of using TypeScript.</w:t>
+      </w:r>
+    </w:p>
+    <w:p>
+      <w:pPr>
+        <w:rPr>
+          <w:b/>
+          <w:bCs/>
+        </w:rPr>
+      </w:pPr>
+      <w:r>
+        <w:rPr>
+          <w:b/>
+          <w:bCs/>
+        </w:rPr>
+        <w:t>Understanding the benefits of TypeScript</w:t>
+      </w:r>
+    </w:p>
+    <w:p>
+      <w:r>
+        <w:t>TypeScript adds an optional static typing layer on top of JavaScript that we can use during our development. Static types allow us to catch certain problems earlier in the development process. For example, if we make a mistake when referencing a variable, TypeScript will spot this immediately once we’ve mistyped the variable, as shown in the following screenshot:</w:t>
+      </w:r>
+    </w:p>
+    <w:p>
+      <w:r>
+        <w:t>Press</w:t>
+      </w:r>
+    </w:p>
+    <w:p>
+      <w:r>
+        <w:t xml:space="preserve">+ </w:t>
+      </w:r>
+    </w:p>
+    <w:p>
+      <w:r>
+        <w:t>to interact</w:t>
+      </w:r>
+    </w:p>
+    <w:p>
+      <w:r>
+        <w:fldChar w:fldCharType="begin"/>
+      </w:r>
+      <w:r>
+        <w:instrText xml:space="preserve"> INCLUDEPICTURE "data:image/svg+xml,%3csvg%20xmlns=%27http://www.w3.org/2000/svg%27%20version=%271.1%27%20width=%27861%27%20height=%27141%27/%3e" \* MERGEFORMATINET </w:instrText>
+      </w:r>
+      <w:r>
+        <w:fldChar w:fldCharType="separate"/>
+      </w:r>
+      <w:r>
+        <w:pict w14:anchorId="60411532">
+          <v:shapetype id="_x0000_t75" coordsize="21600,21600" o:spt="75" o:preferrelative="t" path="m@4@5l@4@11@9@11@9@5xe" filled="f" stroked="f">
+            <v:stroke joinstyle="miter"/>
+            <v:formulas>
+              <v:f eqn="if lineDrawn pixelLineWidth 0"/>
+              <v:f eqn="sum @0 1 0"/>
+              <v:f eqn="sum 0 0 @1"/>
+              <v:f eqn="prod @2 1 2"/>
+              <v:f eqn="prod @3 21600 pixelWidth"/>
+              <v:f eqn="prod @3 21600 pixelHeight"/>
+              <v:f eqn="sum @0 0 1"/>
+              <v:f eqn="prod @6 1 2"/>
+              <v:f eqn="prod @7 21600 pixelWidth"/>
+              <v:f eqn="sum @8 21600 0"/>
+              <v:f eqn="prod @7 21600 pixelHeight"/>
+              <v:f eqn="sum @10 21600 0"/>
+            </v:formulas>
+            <v:path o:extrusionok="f" gradientshapeok="t" o:connecttype="rect"/>
+            <o:lock v:ext="edit" aspectratio="t"/>
+          </v:shapetype>
+          <v:shape id="_x0000_i1025" type="#_x0000_t75" alt="" style="width:24pt;height:24pt"/>
+        </w:pict>
+      </w:r>
+      <w:r>
+        <w:fldChar w:fldCharType="end"/>
+      </w:r>
+      <w:r>
+        <w:fldChar w:fldCharType="begin"/>
+      </w:r>
+      <w:r>
+        <w:instrText xml:space="preserve"> INCLUDEPICTURE "https://www.educative.io/api/collection/10370001/5582851203661824/page/5306882712666112/image/5752337710448640?page_type=collection_lesson&amp;get_optimised=true&amp;collection_token=zD0UqoHcZbmw5LkZMOc8lV" \* MERGEFORMATINET </w:instrText>
+      </w:r>
+      <w:r>
+        <w:fldChar w:fldCharType="separate"/>
+      </w:r>
+      <w:r>
+        <w:pict w14:anchorId="3BD705E4">
+          <v:shape id="_x0000_i1026" type="#_x0000_t75" alt="TypeScript catching an unknown variable" style="width:24pt;height:24pt"/>
+        </w:pict>
+      </w:r>
+      <w:r>
+        <w:fldChar w:fldCharType="end"/>
+      </w:r>
+    </w:p>
+    <w:p>
+      <w:r>
+        <w:t>TypeScript catching an unknown variable</w:t>
+      </w:r>
+    </w:p>
+    <w:p>
+      <w:r>
+        <w:t>Another example is that, if we forget to pass a required property when referencing a React component, TypeScript informs us of the mistake straight away:</w:t>
+      </w:r>
+    </w:p>
+    <w:p>
+      <w:r>
+        <w:t>Press</w:t>
+      </w:r>
+    </w:p>
+    <w:p>
+      <w:r>
+        <w:t xml:space="preserve">+ </w:t>
+      </w:r>
+    </w:p>
+    <w:p>
+      <w:r>
+        <w:t>to interact</w:t>
+      </w:r>
+    </w:p>
+    <w:p>
+      <w:r>
+        <w:lastRenderedPageBreak/>
+        <w:fldChar w:fldCharType="begin"/>
+      </w:r>
+      <w:r>
+        <w:instrText xml:space="preserve"> INCLUDEPICTURE "data:image/svg+xml,%3csvg%20xmlns=%27http://www.w3.org/2000/svg%27%20version=%271.1%27%20width=%27591%27%20height=%27331%27/%3e" \* MERGEFORMATINET </w:instrText>
+      </w:r>
+      <w:r>
+        <w:fldChar w:fldCharType="separate"/>
+      </w:r>
+      <w:r>
+        <w:pict w14:anchorId="4309D6CB">
+          <v:shape id="_x0000_i1027" type="#_x0000_t75" alt="" style="width:24pt;height:24pt"/>
+        </w:pict>
+      </w:r>
+      <w:r>
+        <w:fldChar w:fldCharType="end"/>
+      </w:r>
+      <w:r>
+        <w:fldChar w:fldCharType="begin"/>
+      </w:r>
+      <w:r>
+        <w:instrText xml:space="preserve"> INCLUDEPICTURE "https://www.educative.io/api/collection/10370001/5582851203661824/page/5306882712666112/image/5713002353131520?page_type=collection_lesson&amp;get_optimised=true&amp;collection_token=zD0UqoHcZbmw5LkZMOc8lV" \* MERGEFORMATINET </w:instrText>
+      </w:r>
+      <w:r>
+        <w:fldChar w:fldCharType="separate"/>
+      </w:r>
+      <w:r>
+        <w:pict w14:anchorId="6B81F0DA">
+          <v:shape id="_x0000_i1028" type="#_x0000_t75" alt="TypeScript catching a missing React component property" style="width:24pt;height:24pt"/>
+        </w:pict>
+      </w:r>
+      <w:r>
+        <w:fldChar w:fldCharType="end"/>
+      </w:r>
+    </w:p>
+    <w:p>
+      <w:r>
+        <w:t>TypeScript catching a missing React component property</w:t>
+      </w:r>
+    </w:p>
+    <w:p>
+      <w:r>
+        <w:t>This means we get a build-time error rather than a runtime error.</w:t>
+      </w:r>
+    </w:p>
+    <w:p>
+      <w:r>
+        <w:t>This also helps tools such as Visual Studio Code provide accurate IntelliSense; robust refactoring features, such as renaming a class; and great code navigation.</w:t>
+      </w:r>
+    </w:p>
+    <w:p>
+      <w:r>
+        <w:t>As we start building our frontend, we’ll quickly experience the types of benefits that make us more productive.</w:t>
+      </w:r>
+    </w:p>
+    <w:p>
+      <w:r>
+        <w:t>Now that we are starting to understand the benefits of TypeScript, it’s time to create a React project that uses TypeScript in the next subsection.</w:t>
+      </w:r>
+    </w:p>
+    <w:p>
+      <w:pPr>
+        <w:rPr>
+          <w:b/>
+          <w:bCs/>
+        </w:rPr>
+      </w:pPr>
+      <w:r>
+        <w:rPr>
+          <w:b/>
+          <w:bCs/>
+        </w:rPr>
+        <w:t>Creating the app with CRA</w:t>
+      </w:r>
+    </w:p>
+    <w:p>
+      <w:r>
+        <w:t>Let’s create the React and TypeScript app with CRA by carrying out the following steps:</w:t>
+      </w:r>
+    </w:p>
+    <w:p>
+      <w:pPr>
+        <w:numPr>
+          <w:ilvl w:val="0"/>
+          <w:numId w:val="2"/>
+        </w:numPr>
+      </w:pPr>
+      <w:r>
+        <w:t>Open Visual Studio Code in the “</w:t>
+      </w:r>
+      <w:proofErr w:type="spellStart"/>
+      <w:r>
+        <w:t>QandA</w:t>
+      </w:r>
+      <w:proofErr w:type="spellEnd"/>
+      <w:r>
+        <w:t>” folder we created earlier. Note that we should be at the same level as the backend folder and not inside it.</w:t>
+      </w:r>
+    </w:p>
+    <w:p>
+      <w:pPr>
+        <w:numPr>
+          <w:ilvl w:val="0"/>
+          <w:numId w:val="2"/>
+        </w:numPr>
+      </w:pPr>
+      <w:r>
+        <w:t>Open the Terminal in Visual Studio Code, which can be found in the “View” menu by pressing “Ctrl + ' ”. Execute the following command in the Terminal:</w:t>
+      </w:r>
+    </w:p>
+    <w:p>
+      <w:pPr>
+        <w:ind w:left="720"/>
+        <w:rPr>
+          <w:i/>
+          <w:iCs/>
+        </w:rPr>
+      </w:pPr>
+      <w:proofErr w:type="spellStart"/>
+      <w:r>
+        <w:rPr>
+          <w:i/>
+          <w:iCs/>
+          <w:highlight w:val="lightGray"/>
+        </w:rPr>
+        <w:t>npx</w:t>
+      </w:r>
+      <w:proofErr w:type="spellEnd"/>
+      <w:r>
+        <w:rPr>
+          <w:i/>
+          <w:iCs/>
+          <w:highlight w:val="lightGray"/>
+        </w:rPr>
+        <w:t xml:space="preserve"> create-react-app frontend --template typescript</w:t>
+      </w:r>
+    </w:p>
+    <w:p>
+      <w:r>
+        <w:t xml:space="preserve">The </w:t>
+      </w:r>
+      <w:proofErr w:type="spellStart"/>
+      <w:r>
+        <w:t>npx</w:t>
+      </w:r>
+      <w:proofErr w:type="spellEnd"/>
+      <w:r>
+        <w:t xml:space="preserve"> tool is part of </w:t>
+      </w:r>
+      <w:proofErr w:type="spellStart"/>
+      <w:r>
+        <w:t>npm</w:t>
+      </w:r>
+      <w:proofErr w:type="spellEnd"/>
+      <w:r>
+        <w:t xml:space="preserve"> that temporarily installs the create-react-app </w:t>
+      </w:r>
+      <w:proofErr w:type="spellStart"/>
+      <w:r>
+        <w:t>npm</w:t>
+      </w:r>
+      <w:proofErr w:type="spellEnd"/>
+      <w:r>
+        <w:t xml:space="preserve"> package and uses it to create our project.</w:t>
+      </w:r>
+    </w:p>
+    <w:p>
+      <w:r>
+        <w:t xml:space="preserve">We have told the create-react-app </w:t>
+      </w:r>
+      <w:proofErr w:type="spellStart"/>
+      <w:r>
+        <w:t>npm</w:t>
+      </w:r>
+      <w:proofErr w:type="spellEnd"/>
+      <w:r>
+        <w:t xml:space="preserve"> package to create our project in a folder called frontend.</w:t>
+      </w:r>
+    </w:p>
+    <w:p>
+      <w:r>
+        <w:t>The --template typescript option has created our React project with TypeScript.</w:t>
+      </w:r>
+    </w:p>
+    <w:p>
+      <w:pPr>
+        <w:numPr>
+          <w:ilvl w:val="0"/>
+          <w:numId w:val="3"/>
+        </w:numPr>
+      </w:pPr>
+      <w:r>
+        <w:t>If we look in the “</w:t>
+      </w:r>
+      <w:proofErr w:type="spellStart"/>
+      <w:r>
+        <w:t>src</w:t>
+      </w:r>
+      <w:proofErr w:type="spellEnd"/>
+      <w:r>
+        <w:t xml:space="preserve">” folder, we’ll see that the App component has a </w:t>
+      </w:r>
+      <w:proofErr w:type="spellStart"/>
+      <w:r>
+        <w:t>tsx</w:t>
+      </w:r>
+      <w:proofErr w:type="spellEnd"/>
+      <w:r>
+        <w:t xml:space="preserve"> extension. This means that this is a TypeScript component.</w:t>
+      </w:r>
+    </w:p>
+    <w:p>
+      <w:pPr>
+        <w:numPr>
+          <w:ilvl w:val="0"/>
+          <w:numId w:val="3"/>
+        </w:numPr>
+      </w:pPr>
+      <w:r>
+        <w:t>Let’s verify whether the app runs okay by executing the following commands in the terminal:</w:t>
+      </w:r>
+    </w:p>
+    <w:p>
+      <w:pPr>
+        <w:ind w:left="720"/>
+        <w:rPr>
+          <w:i/>
+          <w:iCs/>
+          <w:highlight w:val="lightGray"/>
+        </w:rPr>
+      </w:pPr>
+      <w:r>
+        <w:t xml:space="preserve">  </w:t>
+      </w:r>
+      <w:r>
+        <w:rPr>
+          <w:i/>
+          <w:iCs/>
+          <w:highlight w:val="lightGray"/>
+        </w:rPr>
+        <w:t>cd frontend</w:t>
+      </w:r>
+    </w:p>
+    <w:p>
+      <w:pPr>
+        <w:ind w:left="720"/>
+        <w:rPr>
+          <w:i/>
+          <w:iCs/>
+        </w:rPr>
+      </w:pPr>
+      <w:proofErr w:type="spellStart"/>
+      <w:r>
+        <w:rPr>
+          <w:i/>
+          <w:iCs/>
+          <w:highlight w:val="lightGray"/>
+        </w:rPr>
+        <w:t>npm</w:t>
+      </w:r>
+      <w:proofErr w:type="spellEnd"/>
+      <w:r>
+        <w:rPr>
+          <w:i/>
+          <w:iCs/>
+          <w:highlight w:val="lightGray"/>
+        </w:rPr>
+        <w:t xml:space="preserve"> start</w:t>
+      </w:r>
+    </w:p>
+    <w:p>
+      <w:pPr>
+        <w:numPr>
+          <w:ilvl w:val="0"/>
+          <w:numId w:val="4"/>
+        </w:numPr>
+      </w:pPr>
+      <w:r>
+        <w:t>The app will appear in our browser after a few seconds</w:t>
+      </w:r>
+    </w:p>
+    <w:p/>
+    <w:p/>
+    <w:p/>
+    <w:p/>
+    <w:p/>
+    <w:p>
+      <w:r>
+        <w:rPr>
+          <w:b/>
+          <w:bCs/>
+        </w:rPr>
+        <w:lastRenderedPageBreak/>
+        <w:t>Adding Linting to React and TypeScript</w:t>
+      </w:r>
+      <w:r>
+        <w:rPr>
+          <w:b/>
+          <w:bCs/>
+        </w:rPr>
+        <w:t xml:space="preserve">: </w:t>
+      </w:r>
+      <w:hyperlink r:id="rId7" w:history="1">
+        <w:r>
+          <w:rPr>
+            <w:rStyle w:val="Hyperlink"/>
+          </w:rPr>
+          <w:t>https://www.educative.io/courses/building-web-applications-with-react-and-aspnet-core/adding-linting-to-react-and-typescript</w:t>
+        </w:r>
+      </w:hyperlink>
+      <w:r>
+        <w:t xml:space="preserve"> </w:t>
+      </w:r>
+    </w:p>
+    <w:p>
+      <w:r>
+        <w:t>Learn to add linting to React and TypeScript in this lesson.</w:t>
+      </w:r>
+    </w:p>
+    <w:p>
+      <w:r>
+        <w:t xml:space="preserve">Linting is a series of checks that are used to identify code that is potentially problematic. A linter is a tool that performs linting, and it can be run in our code editor as well as in the </w:t>
+      </w:r>
+      <w:r>
+        <w:rPr>
+          <w:b/>
+          <w:bCs/>
+        </w:rPr>
+        <w:t xml:space="preserve">continuous integration (CI) </w:t>
+      </w:r>
+      <w:r>
+        <w:t>process. So, linting helps us write consistent and high- quality code as it is being written.</w:t>
+      </w:r>
+    </w:p>
+    <w:p>
+      <w:proofErr w:type="spellStart"/>
+      <w:r>
+        <w:t>ESLint</w:t>
+      </w:r>
+      <w:proofErr w:type="spellEnd"/>
+      <w:r>
+        <w:t xml:space="preserve"> is the most popular linter in the React community and has already been installed in our project for us by CRA. Due to this, we will be using </w:t>
+      </w:r>
+      <w:proofErr w:type="spellStart"/>
+      <w:r>
+        <w:t>ESLint</w:t>
+      </w:r>
+      <w:proofErr w:type="spellEnd"/>
+      <w:r>
+        <w:t xml:space="preserve"> as our linting tool for our app.</w:t>
+      </w:r>
+    </w:p>
+    <w:p>
+      <w:r>
+        <w:rPr>
+          <w:b/>
+          <w:bCs/>
+        </w:rPr>
+        <w:t>Note:</w:t>
+      </w:r>
+      <w:r>
+        <w:t xml:space="preserve"> </w:t>
+      </w:r>
+      <w:proofErr w:type="spellStart"/>
+      <w:r>
+        <w:t>TSLint</w:t>
+      </w:r>
+      <w:proofErr w:type="spellEnd"/>
+      <w:r>
+        <w:t xml:space="preserve"> was a popular alternative to </w:t>
+      </w:r>
+      <w:proofErr w:type="spellStart"/>
+      <w:r>
+        <w:t>ESLint</w:t>
+      </w:r>
+      <w:proofErr w:type="spellEnd"/>
+      <w:r>
+        <w:t xml:space="preserve"> for linting TypeScript code but is now deprecated.</w:t>
+      </w:r>
+    </w:p>
+    <w:p>
+      <w:r>
+        <w:t xml:space="preserve">In the following subsections, we will learn how to configure </w:t>
+      </w:r>
+      <w:proofErr w:type="spellStart"/>
+      <w:r>
+        <w:t>ESLints</w:t>
+      </w:r>
+      <w:proofErr w:type="spellEnd"/>
+      <w:r>
+        <w:t xml:space="preserve"> rules, as well as how to configure Visual Studio Code to highlight violations.</w:t>
+      </w:r>
+    </w:p>
+    <w:p>
+      <w:pPr>
+        <w:rPr>
+          <w:b/>
+          <w:bCs/>
+        </w:rPr>
+      </w:pPr>
+      <w:r>
+        <w:rPr>
+          <w:b/>
+          <w:bCs/>
+        </w:rPr>
+        <w:t>Configuring Visual Studio Code to lint TypeScript code</w:t>
+      </w:r>
+    </w:p>
+    <w:p>
+      <w:r>
+        <w:t xml:space="preserve">CRA has already installed </w:t>
+      </w:r>
+      <w:proofErr w:type="spellStart"/>
+      <w:r>
+        <w:t>ESLint</w:t>
+      </w:r>
+      <w:proofErr w:type="spellEnd"/>
+      <w:r>
+        <w:t xml:space="preserve"> and configured it for us.</w:t>
+      </w:r>
+    </w:p>
+    <w:p>
+      <w:r>
+        <w:rPr>
+          <w:b/>
+          <w:bCs/>
+        </w:rPr>
+        <w:t>Note:</w:t>
+      </w:r>
+      <w:r>
+        <w:t xml:space="preserve"> Note that </w:t>
+      </w:r>
+      <w:proofErr w:type="spellStart"/>
+      <w:r>
+        <w:t>ESLint</w:t>
+      </w:r>
+      <w:proofErr w:type="spellEnd"/>
+      <w:r>
+        <w:t xml:space="preserve"> doesn’t appear in our </w:t>
+      </w:r>
+      <w:proofErr w:type="spellStart"/>
+      <w:r>
+        <w:t>package.json</w:t>
+      </w:r>
+      <w:proofErr w:type="spellEnd"/>
+      <w:r>
+        <w:t xml:space="preserve"> file. Instead, it is part of the CRA package. This can be confirmed by opening the </w:t>
+      </w:r>
+      <w:proofErr w:type="spellStart"/>
+      <w:r>
+        <w:t>package.json</w:t>
+      </w:r>
+      <w:proofErr w:type="spellEnd"/>
+      <w:r>
+        <w:t xml:space="preserve"> file in </w:t>
+      </w:r>
+      <w:proofErr w:type="spellStart"/>
+      <w:r>
+        <w:t>node_modules</w:t>
+      </w:r>
+      <w:proofErr w:type="spellEnd"/>
+      <w:r>
+        <w:t>\react-scripts.</w:t>
+      </w:r>
+    </w:p>
+    <w:p>
+      <w:r>
+        <w:t>We need to tell Visual Studio Code to lint TypeScript code. Let’s carry out the following steps to do this:</w:t>
+      </w:r>
+    </w:p>
+    <w:p>
+      <w:pPr>
+        <w:numPr>
+          <w:ilvl w:val="0"/>
+          <w:numId w:val="5"/>
+        </w:numPr>
+      </w:pPr>
+      <w:r>
+        <w:t>First, let’s reopen Visual Studio Code in the “frontend” folder. This is required for an extension that we are going to install in a later step.</w:t>
+      </w:r>
+    </w:p>
+    <w:p>
+      <w:pPr>
+        <w:numPr>
+          <w:ilvl w:val="0"/>
+          <w:numId w:val="5"/>
+        </w:numPr>
+      </w:pPr>
+      <w:r>
+        <w:t>Go to the “Extensions” area in Visual Studio Code (“Ctrl + Shift + X”) and type “</w:t>
+      </w:r>
+      <w:proofErr w:type="spellStart"/>
+      <w:r>
+        <w:t>eslint</w:t>
+      </w:r>
+      <w:proofErr w:type="spellEnd"/>
+      <w:r>
+        <w:t>” into the search box in the top-left corner. The extension we are looking for is called “</w:t>
+      </w:r>
+      <w:proofErr w:type="spellStart"/>
+      <w:r>
+        <w:t>ESLint</w:t>
+      </w:r>
+      <w:proofErr w:type="spellEnd"/>
+      <w:r>
+        <w:t>” and is published by Dirk Baeumer:</w:t>
+      </w:r>
+    </w:p>
+    <w:p>
+      <w:r>
+        <w:fldChar w:fldCharType="begin"/>
+      </w:r>
+      <w:r>
+        <w:instrText xml:space="preserve"> INCLUDEPICTURE "data:image/svg+xml,%3csvg%20xmlns=%27http://www.w3.org/2000/svg%27%20version=%271.1%27%20width=%271657%27%20height=%27381%27/%3e" \* MERGEFORMATINET </w:instrText>
+      </w:r>
+      <w:r>
+        <w:fldChar w:fldCharType="separate"/>
+      </w:r>
+      <w:r>
+        <w:pict w14:anchorId="3FF57607">
+          <v:shape id="_x0000_i1029" type="#_x0000_t75" alt="" style="width:24pt;height:24pt"/>
+        </w:pict>
+      </w:r>
+      <w:r>
+        <w:fldChar w:fldCharType="end"/>
+      </w:r>
+      <w:r>
+        <w:fldChar w:fldCharType="begin"/>
+      </w:r>
+      <w:r>
+        <w:instrText xml:space="preserve"> INCLUDEPICTURE "https://www.educative.io/api/collection/10370001/5582851203661824/page/5113931608883200/image/5838955276402688?page_type=collection_lesson&amp;get_optimised=true&amp;collection_token=zD0UqoHcZbmw5LkZMOc8lV" \* MERGEFORMATINET </w:instrText>
+      </w:r>
+      <w:r>
+        <w:fldChar w:fldCharType="separate"/>
+      </w:r>
+      <w:r>
+        <w:pict w14:anchorId="46BDB58C">
+          <v:shape id="_x0000_i1030" type="#_x0000_t75" alt="Visual Studio Code ESLint extension" style="width:24pt;height:24pt"/>
+        </w:pict>
+      </w:r>
+      <w:r>
+        <w:fldChar w:fldCharType="end"/>
+      </w:r>
+    </w:p>
+    <w:p>
+      <w:pPr>
+        <w:rPr>
+          <w:b/>
+          <w:bCs/>
+        </w:rPr>
+      </w:pPr>
+      <w:r>
+        <w:rPr>
+          <w:b/>
+          <w:bCs/>
+        </w:rPr>
+        <w:t>Configuring linting rules</w:t>
+      </w:r>
+    </w:p>
+    <w:p>
+      <w:r>
+        <w:t xml:space="preserve">Now that Visual Studio Code is linting our code, let’s carry out the following steps to understand how we can configure the rules that </w:t>
+      </w:r>
+      <w:proofErr w:type="spellStart"/>
+      <w:r>
+        <w:t>ESLint</w:t>
+      </w:r>
+      <w:proofErr w:type="spellEnd"/>
+      <w:r>
+        <w:t xml:space="preserve"> executes:</w:t>
+      </w:r>
+    </w:p>
+    <w:p>
+      <w:pPr>
+        <w:numPr>
+          <w:ilvl w:val="0"/>
+          <w:numId w:val="8"/>
+        </w:numPr>
+      </w:pPr>
+      <w:r>
+        <w:t>Let’s create a file called .</w:t>
+      </w:r>
+      <w:proofErr w:type="spellStart"/>
+      <w:r>
+        <w:t>eslintrc.json</w:t>
+      </w:r>
+      <w:proofErr w:type="spellEnd"/>
+      <w:r>
+        <w:t xml:space="preserve"> in the “frontend” folder with the following code:</w:t>
+      </w:r>
+    </w:p>
+    <w:p>
+      <w:pPr>
+        <w:rPr>
+          <w:i/>
+          <w:iCs/>
+          <w:highlight w:val="lightGray"/>
+        </w:rPr>
+      </w:pPr>
+      <w:r>
+        <w:rPr>
+          <w:i/>
+          <w:iCs/>
+        </w:rPr>
+        <w:t xml:space="preserve"> </w:t>
+      </w:r>
+      <w:r>
+        <w:rPr>
+          <w:i/>
+          <w:iCs/>
+          <w:highlight w:val="lightGray"/>
+        </w:rPr>
+        <w:t>{</w:t>
+      </w:r>
+    </w:p>
+    <w:p>
+      <w:pPr>
+        <w:rPr>
+          <w:i/>
+          <w:iCs/>
+          <w:highlight w:val="lightGray"/>
+        </w:rPr>
+      </w:pPr>
+      <w:r>
+        <w:rPr>
+          <w:i/>
+          <w:iCs/>
+          <w:highlight w:val="lightGray"/>
+        </w:rPr>
+        <w:t xml:space="preserve">  "extends": "react-app"</w:t>
+      </w:r>
+    </w:p>
+    <w:p>
+      <w:pPr>
+        <w:rPr>
+          <w:i/>
+          <w:iCs/>
+        </w:rPr>
+      </w:pPr>
+      <w:r>
+        <w:rPr>
+          <w:i/>
+          <w:iCs/>
+          <w:highlight w:val="lightGray"/>
+        </w:rPr>
+        <w:t>}</w:t>
+      </w:r>
+    </w:p>
+    <w:p>
+      <w:r>
+        <w:t>Implementing code in .</w:t>
+      </w:r>
+      <w:proofErr w:type="spellStart"/>
+      <w:r>
+        <w:t>eslintrc.json</w:t>
+      </w:r>
+      <w:proofErr w:type="spellEnd"/>
+      <w:r>
+        <w:t xml:space="preserve"> file</w:t>
+      </w:r>
+    </w:p>
+    <w:p>
+      <w:r>
+        <w:lastRenderedPageBreak/>
+        <w:t xml:space="preserve">This file defines the rules that </w:t>
+      </w:r>
+      <w:proofErr w:type="spellStart"/>
+      <w:r>
+        <w:t>ESLint</w:t>
+      </w:r>
+      <w:proofErr w:type="spellEnd"/>
+      <w:r>
+        <w:t xml:space="preserve"> executes. We have just told it to execute all the rules that have been configured in CRA.</w:t>
+      </w:r>
+    </w:p>
+    <w:p/>
     <w:sectPr>
       <w:pgSz w:w="12240" w:h="15840"/>
       <w:pgMar w:top="1440" w:right="1440" w:bottom="1440" w:left="1440" w:header="720" w:footer="720" w:gutter="0"/>
@@ -70,6 +950,910 @@
 <file path=word/numbering.xml><?xml version="1.0" encoding="utf-8"?>
 <w:numbering xmlns:wpc="http://schemas.microsoft.com/office/word/2010/wordprocessingCanvas" xmlns:cx="http://schemas.microsoft.com/office/drawing/2014/chartex" xmlns:cx1="http://schemas.microsoft.com/office/drawing/2015/9/8/chartex" xmlns:cx2="http://schemas.microsoft.com/office/drawing/2015/10/21/chartex" xmlns:cx3="http://schemas.microsoft.com/office/drawing/2016/5/9/chartex" xmlns:cx4="http://schemas.microsoft.com/office/drawing/2016/5/10/chartex" xmlns:cx5="http://schemas.microsoft.com/office/drawing/2016/5/11/chartex" xmlns:cx6="http://schemas.microsoft.com/office/drawing/2016/5/12/chartex" xmlns:cx7="http://schemas.microsoft.com/office/drawing/2016/5/13/chartex" xmlns:cx8="http://schemas.microsoft.com/office/drawing/2016/5/14/chartex" xmlns:mc="http://schemas.openxmlformats.org/markup-compatibility/2006" xmlns:aink="http://schemas.microsoft.com/office/drawing/2016/ink" xmlns:am3d="http://schemas.microsoft.com/office/drawing/2017/model3d" xmlns:o="urn:schemas-microsoft-com:office:office" xmlns:oel="http://schemas.microsoft.com/office/2019/extlst" xmlns:r="http://schemas.openxmlformats.org/officeDocument/2006/relationships" xmlns:m="http://schemas.openxmlformats.org/officeDocument/2006/math" xmlns:v="urn:schemas-microsoft-com:vml" xmlns:wp14="http://schemas.microsoft.com/office/word/2010/wordprocessingDrawing" xmlns:wp="http://schemas.openxmlformats.org/drawingml/2006/wordprocessingDrawing" xmlns:w10="urn:schemas-microsoft-com:office:word" xmlns:w="http://schemas.openxmlformats.org/wordprocessingml/2006/main" xmlns:w14="http://schemas.microsoft.com/office/word/2010/wordml" xmlns:w15="http://schemas.microsoft.com/office/word/2012/wordml" xmlns:w16cex="http://schemas.microsoft.com/office/word/2018/wordml/cex" xmlns:w16cid="http://schemas.microsoft.com/office/word/2016/wordml/cid" xmlns:w16="http://schemas.microsoft.com/office/word/2018/wordml" xmlns:w16du="http://schemas.microsoft.com/office/word/2023/wordml/word16du" xmlns:w16sdtdh="http://schemas.microsoft.com/office/word/2020/wordml/sdtdatahash" xmlns:w16sdtfl="http://schemas.microsoft.com/office/word/2024/wordml/sdtformatlock" xmlns:w16se="http://schemas.microsoft.com/office/word/2015/wordml/symex" xmlns:wpg="http://schemas.microsoft.com/office/word/2010/wordprocessingGroup" xmlns:wpi="http://schemas.microsoft.com/office/word/2010/wordprocessingInk" xmlns:wne="http://schemas.microsoft.com/office/word/2006/wordml" xmlns:wps="http://schemas.microsoft.com/office/word/2010/wordprocessingShape" mc:Ignorable="w14 w15 w16se w16cid w16 w16cex w16sdtdh w16sdtfl w16du wp14">
   <w:abstractNum w:abstractNumId="0" w15:restartNumberingAfterBreak="0">
+    <w:nsid w:val="06965790"/>
+    <w:multiLevelType w:val="multilevel"/>
+    <w:tmpl w:val="E864C782"/>
+    <w:lvl w:ilvl="0">
+      <w:start w:val="1"/>
+      <w:numFmt w:val="decimal"/>
+      <w:lvlText w:val="%1."/>
+      <w:lvlJc w:val="left"/>
+      <w:pPr>
+        <w:tabs>
+          <w:tab w:val="num" w:pos="720"/>
+        </w:tabs>
+        <w:ind w:left="720" w:hanging="360"/>
+      </w:pPr>
+    </w:lvl>
+    <w:lvl w:ilvl="1" w:tentative="1">
+      <w:start w:val="1"/>
+      <w:numFmt w:val="decimal"/>
+      <w:lvlText w:val="%2."/>
+      <w:lvlJc w:val="left"/>
+      <w:pPr>
+        <w:tabs>
+          <w:tab w:val="num" w:pos="1440"/>
+        </w:tabs>
+        <w:ind w:left="1440" w:hanging="360"/>
+      </w:pPr>
+    </w:lvl>
+    <w:lvl w:ilvl="2" w:tentative="1">
+      <w:start w:val="1"/>
+      <w:numFmt w:val="decimal"/>
+      <w:lvlText w:val="%3."/>
+      <w:lvlJc w:val="left"/>
+      <w:pPr>
+        <w:tabs>
+          <w:tab w:val="num" w:pos="2160"/>
+        </w:tabs>
+        <w:ind w:left="2160" w:hanging="360"/>
+      </w:pPr>
+    </w:lvl>
+    <w:lvl w:ilvl="3" w:tentative="1">
+      <w:start w:val="1"/>
+      <w:numFmt w:val="decimal"/>
+      <w:lvlText w:val="%4."/>
+      <w:lvlJc w:val="left"/>
+      <w:pPr>
+        <w:tabs>
+          <w:tab w:val="num" w:pos="2880"/>
+        </w:tabs>
+        <w:ind w:left="2880" w:hanging="360"/>
+      </w:pPr>
+    </w:lvl>
+    <w:lvl w:ilvl="4" w:tentative="1">
+      <w:start w:val="1"/>
+      <w:numFmt w:val="decimal"/>
+      <w:lvlText w:val="%5."/>
+      <w:lvlJc w:val="left"/>
+      <w:pPr>
+        <w:tabs>
+          <w:tab w:val="num" w:pos="3600"/>
+        </w:tabs>
+        <w:ind w:left="3600" w:hanging="360"/>
+      </w:pPr>
+    </w:lvl>
+    <w:lvl w:ilvl="5" w:tentative="1">
+      <w:start w:val="1"/>
+      <w:numFmt w:val="decimal"/>
+      <w:lvlText w:val="%6."/>
+      <w:lvlJc w:val="left"/>
+      <w:pPr>
+        <w:tabs>
+          <w:tab w:val="num" w:pos="4320"/>
+        </w:tabs>
+        <w:ind w:left="4320" w:hanging="360"/>
+      </w:pPr>
+    </w:lvl>
+    <w:lvl w:ilvl="6" w:tentative="1">
+      <w:start w:val="1"/>
+      <w:numFmt w:val="decimal"/>
+      <w:lvlText w:val="%7."/>
+      <w:lvlJc w:val="left"/>
+      <w:pPr>
+        <w:tabs>
+          <w:tab w:val="num" w:pos="5040"/>
+        </w:tabs>
+        <w:ind w:left="5040" w:hanging="360"/>
+      </w:pPr>
+    </w:lvl>
+    <w:lvl w:ilvl="7" w:tentative="1">
+      <w:start w:val="1"/>
+      <w:numFmt w:val="decimal"/>
+      <w:lvlText w:val="%8."/>
+      <w:lvlJc w:val="left"/>
+      <w:pPr>
+        <w:tabs>
+          <w:tab w:val="num" w:pos="5760"/>
+        </w:tabs>
+        <w:ind w:left="5760" w:hanging="360"/>
+      </w:pPr>
+    </w:lvl>
+    <w:lvl w:ilvl="8" w:tentative="1">
+      <w:start w:val="1"/>
+      <w:numFmt w:val="decimal"/>
+      <w:lvlText w:val="%9."/>
+      <w:lvlJc w:val="left"/>
+      <w:pPr>
+        <w:tabs>
+          <w:tab w:val="num" w:pos="6480"/>
+        </w:tabs>
+        <w:ind w:left="6480" w:hanging="360"/>
+      </w:pPr>
+    </w:lvl>
+  </w:abstractNum>
+  <w:abstractNum w:abstractNumId="1" w15:restartNumberingAfterBreak="0">
+    <w:nsid w:val="153A1564"/>
+    <w:multiLevelType w:val="multilevel"/>
+    <w:tmpl w:val="9F68F0E6"/>
+    <w:lvl w:ilvl="0">
+      <w:start w:val="3"/>
+      <w:numFmt w:val="decimal"/>
+      <w:lvlText w:val="%1."/>
+      <w:lvlJc w:val="left"/>
+      <w:pPr>
+        <w:tabs>
+          <w:tab w:val="num" w:pos="720"/>
+        </w:tabs>
+        <w:ind w:left="720" w:hanging="360"/>
+      </w:pPr>
+    </w:lvl>
+    <w:lvl w:ilvl="1" w:tentative="1">
+      <w:start w:val="1"/>
+      <w:numFmt w:val="decimal"/>
+      <w:lvlText w:val="%2."/>
+      <w:lvlJc w:val="left"/>
+      <w:pPr>
+        <w:tabs>
+          <w:tab w:val="num" w:pos="1440"/>
+        </w:tabs>
+        <w:ind w:left="1440" w:hanging="360"/>
+      </w:pPr>
+    </w:lvl>
+    <w:lvl w:ilvl="2" w:tentative="1">
+      <w:start w:val="1"/>
+      <w:numFmt w:val="decimal"/>
+      <w:lvlText w:val="%3."/>
+      <w:lvlJc w:val="left"/>
+      <w:pPr>
+        <w:tabs>
+          <w:tab w:val="num" w:pos="2160"/>
+        </w:tabs>
+        <w:ind w:left="2160" w:hanging="360"/>
+      </w:pPr>
+    </w:lvl>
+    <w:lvl w:ilvl="3" w:tentative="1">
+      <w:start w:val="1"/>
+      <w:numFmt w:val="decimal"/>
+      <w:lvlText w:val="%4."/>
+      <w:lvlJc w:val="left"/>
+      <w:pPr>
+        <w:tabs>
+          <w:tab w:val="num" w:pos="2880"/>
+        </w:tabs>
+        <w:ind w:left="2880" w:hanging="360"/>
+      </w:pPr>
+    </w:lvl>
+    <w:lvl w:ilvl="4" w:tentative="1">
+      <w:start w:val="1"/>
+      <w:numFmt w:val="decimal"/>
+      <w:lvlText w:val="%5."/>
+      <w:lvlJc w:val="left"/>
+      <w:pPr>
+        <w:tabs>
+          <w:tab w:val="num" w:pos="3600"/>
+        </w:tabs>
+        <w:ind w:left="3600" w:hanging="360"/>
+      </w:pPr>
+    </w:lvl>
+    <w:lvl w:ilvl="5" w:tentative="1">
+      <w:start w:val="1"/>
+      <w:numFmt w:val="decimal"/>
+      <w:lvlText w:val="%6."/>
+      <w:lvlJc w:val="left"/>
+      <w:pPr>
+        <w:tabs>
+          <w:tab w:val="num" w:pos="4320"/>
+        </w:tabs>
+        <w:ind w:left="4320" w:hanging="360"/>
+      </w:pPr>
+    </w:lvl>
+    <w:lvl w:ilvl="6" w:tentative="1">
+      <w:start w:val="1"/>
+      <w:numFmt w:val="decimal"/>
+      <w:lvlText w:val="%7."/>
+      <w:lvlJc w:val="left"/>
+      <w:pPr>
+        <w:tabs>
+          <w:tab w:val="num" w:pos="5040"/>
+        </w:tabs>
+        <w:ind w:left="5040" w:hanging="360"/>
+      </w:pPr>
+    </w:lvl>
+    <w:lvl w:ilvl="7" w:tentative="1">
+      <w:start w:val="1"/>
+      <w:numFmt w:val="decimal"/>
+      <w:lvlText w:val="%8."/>
+      <w:lvlJc w:val="left"/>
+      <w:pPr>
+        <w:tabs>
+          <w:tab w:val="num" w:pos="5760"/>
+        </w:tabs>
+        <w:ind w:left="5760" w:hanging="360"/>
+      </w:pPr>
+    </w:lvl>
+    <w:lvl w:ilvl="8" w:tentative="1">
+      <w:start w:val="1"/>
+      <w:numFmt w:val="decimal"/>
+      <w:lvlText w:val="%9."/>
+      <w:lvlJc w:val="left"/>
+      <w:pPr>
+        <w:tabs>
+          <w:tab w:val="num" w:pos="6480"/>
+        </w:tabs>
+        <w:ind w:left="6480" w:hanging="360"/>
+      </w:pPr>
+    </w:lvl>
+  </w:abstractNum>
+  <w:abstractNum w:abstractNumId="2" w15:restartNumberingAfterBreak="0">
+    <w:nsid w:val="1F221F25"/>
+    <w:multiLevelType w:val="multilevel"/>
+    <w:tmpl w:val="FC1E9BA0"/>
+    <w:lvl w:ilvl="0">
+      <w:start w:val="2"/>
+      <w:numFmt w:val="decimal"/>
+      <w:lvlText w:val="%1."/>
+      <w:lvlJc w:val="left"/>
+      <w:pPr>
+        <w:tabs>
+          <w:tab w:val="num" w:pos="720"/>
+        </w:tabs>
+        <w:ind w:left="720" w:hanging="360"/>
+      </w:pPr>
+    </w:lvl>
+    <w:lvl w:ilvl="1" w:tentative="1">
+      <w:start w:val="1"/>
+      <w:numFmt w:val="decimal"/>
+      <w:lvlText w:val="%2."/>
+      <w:lvlJc w:val="left"/>
+      <w:pPr>
+        <w:tabs>
+          <w:tab w:val="num" w:pos="1440"/>
+        </w:tabs>
+        <w:ind w:left="1440" w:hanging="360"/>
+      </w:pPr>
+    </w:lvl>
+    <w:lvl w:ilvl="2" w:tentative="1">
+      <w:start w:val="1"/>
+      <w:numFmt w:val="decimal"/>
+      <w:lvlText w:val="%3."/>
+      <w:lvlJc w:val="left"/>
+      <w:pPr>
+        <w:tabs>
+          <w:tab w:val="num" w:pos="2160"/>
+        </w:tabs>
+        <w:ind w:left="2160" w:hanging="360"/>
+      </w:pPr>
+    </w:lvl>
+    <w:lvl w:ilvl="3" w:tentative="1">
+      <w:start w:val="1"/>
+      <w:numFmt w:val="decimal"/>
+      <w:lvlText w:val="%4."/>
+      <w:lvlJc w:val="left"/>
+      <w:pPr>
+        <w:tabs>
+          <w:tab w:val="num" w:pos="2880"/>
+        </w:tabs>
+        <w:ind w:left="2880" w:hanging="360"/>
+      </w:pPr>
+    </w:lvl>
+    <w:lvl w:ilvl="4" w:tentative="1">
+      <w:start w:val="1"/>
+      <w:numFmt w:val="decimal"/>
+      <w:lvlText w:val="%5."/>
+      <w:lvlJc w:val="left"/>
+      <w:pPr>
+        <w:tabs>
+          <w:tab w:val="num" w:pos="3600"/>
+        </w:tabs>
+        <w:ind w:left="3600" w:hanging="360"/>
+      </w:pPr>
+    </w:lvl>
+    <w:lvl w:ilvl="5" w:tentative="1">
+      <w:start w:val="1"/>
+      <w:numFmt w:val="decimal"/>
+      <w:lvlText w:val="%6."/>
+      <w:lvlJc w:val="left"/>
+      <w:pPr>
+        <w:tabs>
+          <w:tab w:val="num" w:pos="4320"/>
+        </w:tabs>
+        <w:ind w:left="4320" w:hanging="360"/>
+      </w:pPr>
+    </w:lvl>
+    <w:lvl w:ilvl="6" w:tentative="1">
+      <w:start w:val="1"/>
+      <w:numFmt w:val="decimal"/>
+      <w:lvlText w:val="%7."/>
+      <w:lvlJc w:val="left"/>
+      <w:pPr>
+        <w:tabs>
+          <w:tab w:val="num" w:pos="5040"/>
+        </w:tabs>
+        <w:ind w:left="5040" w:hanging="360"/>
+      </w:pPr>
+    </w:lvl>
+    <w:lvl w:ilvl="7" w:tentative="1">
+      <w:start w:val="1"/>
+      <w:numFmt w:val="decimal"/>
+      <w:lvlText w:val="%8."/>
+      <w:lvlJc w:val="left"/>
+      <w:pPr>
+        <w:tabs>
+          <w:tab w:val="num" w:pos="5760"/>
+        </w:tabs>
+        <w:ind w:left="5760" w:hanging="360"/>
+      </w:pPr>
+    </w:lvl>
+    <w:lvl w:ilvl="8" w:tentative="1">
+      <w:start w:val="1"/>
+      <w:numFmt w:val="decimal"/>
+      <w:lvlText w:val="%9."/>
+      <w:lvlJc w:val="left"/>
+      <w:pPr>
+        <w:tabs>
+          <w:tab w:val="num" w:pos="6480"/>
+        </w:tabs>
+        <w:ind w:left="6480" w:hanging="360"/>
+      </w:pPr>
+    </w:lvl>
+  </w:abstractNum>
+  <w:abstractNum w:abstractNumId="3" w15:restartNumberingAfterBreak="0">
+    <w:nsid w:val="2B25651B"/>
+    <w:multiLevelType w:val="multilevel"/>
+    <w:tmpl w:val="FE1CFA8C"/>
+    <w:lvl w:ilvl="0">
+      <w:start w:val="1"/>
+      <w:numFmt w:val="decimal"/>
+      <w:lvlText w:val="%1."/>
+      <w:lvlJc w:val="left"/>
+      <w:pPr>
+        <w:tabs>
+          <w:tab w:val="num" w:pos="720"/>
+        </w:tabs>
+        <w:ind w:left="720" w:hanging="360"/>
+      </w:pPr>
+    </w:lvl>
+    <w:lvl w:ilvl="1" w:tentative="1">
+      <w:start w:val="1"/>
+      <w:numFmt w:val="decimal"/>
+      <w:lvlText w:val="%2."/>
+      <w:lvlJc w:val="left"/>
+      <w:pPr>
+        <w:tabs>
+          <w:tab w:val="num" w:pos="1440"/>
+        </w:tabs>
+        <w:ind w:left="1440" w:hanging="360"/>
+      </w:pPr>
+    </w:lvl>
+    <w:lvl w:ilvl="2" w:tentative="1">
+      <w:start w:val="1"/>
+      <w:numFmt w:val="decimal"/>
+      <w:lvlText w:val="%3."/>
+      <w:lvlJc w:val="left"/>
+      <w:pPr>
+        <w:tabs>
+          <w:tab w:val="num" w:pos="2160"/>
+        </w:tabs>
+        <w:ind w:left="2160" w:hanging="360"/>
+      </w:pPr>
+    </w:lvl>
+    <w:lvl w:ilvl="3" w:tentative="1">
+      <w:start w:val="1"/>
+      <w:numFmt w:val="decimal"/>
+      <w:lvlText w:val="%4."/>
+      <w:lvlJc w:val="left"/>
+      <w:pPr>
+        <w:tabs>
+          <w:tab w:val="num" w:pos="2880"/>
+        </w:tabs>
+        <w:ind w:left="2880" w:hanging="360"/>
+      </w:pPr>
+    </w:lvl>
+    <w:lvl w:ilvl="4" w:tentative="1">
+      <w:start w:val="1"/>
+      <w:numFmt w:val="decimal"/>
+      <w:lvlText w:val="%5."/>
+      <w:lvlJc w:val="left"/>
+      <w:pPr>
+        <w:tabs>
+          <w:tab w:val="num" w:pos="3600"/>
+        </w:tabs>
+        <w:ind w:left="3600" w:hanging="360"/>
+      </w:pPr>
+    </w:lvl>
+    <w:lvl w:ilvl="5" w:tentative="1">
+      <w:start w:val="1"/>
+      <w:numFmt w:val="decimal"/>
+      <w:lvlText w:val="%6."/>
+      <w:lvlJc w:val="left"/>
+      <w:pPr>
+        <w:tabs>
+          <w:tab w:val="num" w:pos="4320"/>
+        </w:tabs>
+        <w:ind w:left="4320" w:hanging="360"/>
+      </w:pPr>
+    </w:lvl>
+    <w:lvl w:ilvl="6" w:tentative="1">
+      <w:start w:val="1"/>
+      <w:numFmt w:val="decimal"/>
+      <w:lvlText w:val="%7."/>
+      <w:lvlJc w:val="left"/>
+      <w:pPr>
+        <w:tabs>
+          <w:tab w:val="num" w:pos="5040"/>
+        </w:tabs>
+        <w:ind w:left="5040" w:hanging="360"/>
+      </w:pPr>
+    </w:lvl>
+    <w:lvl w:ilvl="7" w:tentative="1">
+      <w:start w:val="1"/>
+      <w:numFmt w:val="decimal"/>
+      <w:lvlText w:val="%8."/>
+      <w:lvlJc w:val="left"/>
+      <w:pPr>
+        <w:tabs>
+          <w:tab w:val="num" w:pos="5760"/>
+        </w:tabs>
+        <w:ind w:left="5760" w:hanging="360"/>
+      </w:pPr>
+    </w:lvl>
+    <w:lvl w:ilvl="8" w:tentative="1">
+      <w:start w:val="1"/>
+      <w:numFmt w:val="decimal"/>
+      <w:lvlText w:val="%9."/>
+      <w:lvlJc w:val="left"/>
+      <w:pPr>
+        <w:tabs>
+          <w:tab w:val="num" w:pos="6480"/>
+        </w:tabs>
+        <w:ind w:left="6480" w:hanging="360"/>
+      </w:pPr>
+    </w:lvl>
+  </w:abstractNum>
+  <w:abstractNum w:abstractNumId="4" w15:restartNumberingAfterBreak="0">
+    <w:nsid w:val="2CEE70CB"/>
+    <w:multiLevelType w:val="multilevel"/>
+    <w:tmpl w:val="E200C6C4"/>
+    <w:lvl w:ilvl="0">
+      <w:start w:val="5"/>
+      <w:numFmt w:val="decimal"/>
+      <w:lvlText w:val="%1."/>
+      <w:lvlJc w:val="left"/>
+      <w:pPr>
+        <w:tabs>
+          <w:tab w:val="num" w:pos="720"/>
+        </w:tabs>
+        <w:ind w:left="720" w:hanging="360"/>
+      </w:pPr>
+    </w:lvl>
+    <w:lvl w:ilvl="1" w:tentative="1">
+      <w:start w:val="1"/>
+      <w:numFmt w:val="decimal"/>
+      <w:lvlText w:val="%2."/>
+      <w:lvlJc w:val="left"/>
+      <w:pPr>
+        <w:tabs>
+          <w:tab w:val="num" w:pos="1440"/>
+        </w:tabs>
+        <w:ind w:left="1440" w:hanging="360"/>
+      </w:pPr>
+    </w:lvl>
+    <w:lvl w:ilvl="2" w:tentative="1">
+      <w:start w:val="1"/>
+      <w:numFmt w:val="decimal"/>
+      <w:lvlText w:val="%3."/>
+      <w:lvlJc w:val="left"/>
+      <w:pPr>
+        <w:tabs>
+          <w:tab w:val="num" w:pos="2160"/>
+        </w:tabs>
+        <w:ind w:left="2160" w:hanging="360"/>
+      </w:pPr>
+    </w:lvl>
+    <w:lvl w:ilvl="3" w:tentative="1">
+      <w:start w:val="1"/>
+      <w:numFmt w:val="decimal"/>
+      <w:lvlText w:val="%4."/>
+      <w:lvlJc w:val="left"/>
+      <w:pPr>
+        <w:tabs>
+          <w:tab w:val="num" w:pos="2880"/>
+        </w:tabs>
+        <w:ind w:left="2880" w:hanging="360"/>
+      </w:pPr>
+    </w:lvl>
+    <w:lvl w:ilvl="4" w:tentative="1">
+      <w:start w:val="1"/>
+      <w:numFmt w:val="decimal"/>
+      <w:lvlText w:val="%5."/>
+      <w:lvlJc w:val="left"/>
+      <w:pPr>
+        <w:tabs>
+          <w:tab w:val="num" w:pos="3600"/>
+        </w:tabs>
+        <w:ind w:left="3600" w:hanging="360"/>
+      </w:pPr>
+    </w:lvl>
+    <w:lvl w:ilvl="5" w:tentative="1">
+      <w:start w:val="1"/>
+      <w:numFmt w:val="decimal"/>
+      <w:lvlText w:val="%6."/>
+      <w:lvlJc w:val="left"/>
+      <w:pPr>
+        <w:tabs>
+          <w:tab w:val="num" w:pos="4320"/>
+        </w:tabs>
+        <w:ind w:left="4320" w:hanging="360"/>
+      </w:pPr>
+    </w:lvl>
+    <w:lvl w:ilvl="6" w:tentative="1">
+      <w:start w:val="1"/>
+      <w:numFmt w:val="decimal"/>
+      <w:lvlText w:val="%7."/>
+      <w:lvlJc w:val="left"/>
+      <w:pPr>
+        <w:tabs>
+          <w:tab w:val="num" w:pos="5040"/>
+        </w:tabs>
+        <w:ind w:left="5040" w:hanging="360"/>
+      </w:pPr>
+    </w:lvl>
+    <w:lvl w:ilvl="7" w:tentative="1">
+      <w:start w:val="1"/>
+      <w:numFmt w:val="decimal"/>
+      <w:lvlText w:val="%8."/>
+      <w:lvlJc w:val="left"/>
+      <w:pPr>
+        <w:tabs>
+          <w:tab w:val="num" w:pos="5760"/>
+        </w:tabs>
+        <w:ind w:left="5760" w:hanging="360"/>
+      </w:pPr>
+    </w:lvl>
+    <w:lvl w:ilvl="8" w:tentative="1">
+      <w:start w:val="1"/>
+      <w:numFmt w:val="decimal"/>
+      <w:lvlText w:val="%9."/>
+      <w:lvlJc w:val="left"/>
+      <w:pPr>
+        <w:tabs>
+          <w:tab w:val="num" w:pos="6480"/>
+        </w:tabs>
+        <w:ind w:left="6480" w:hanging="360"/>
+      </w:pPr>
+    </w:lvl>
+  </w:abstractNum>
+  <w:abstractNum w:abstractNumId="5" w15:restartNumberingAfterBreak="0">
+    <w:nsid w:val="3081136A"/>
+    <w:multiLevelType w:val="multilevel"/>
+    <w:tmpl w:val="1F905224"/>
+    <w:lvl w:ilvl="0">
+      <w:start w:val="1"/>
+      <w:numFmt w:val="decimal"/>
+      <w:lvlText w:val="%1."/>
+      <w:lvlJc w:val="left"/>
+      <w:pPr>
+        <w:tabs>
+          <w:tab w:val="num" w:pos="720"/>
+        </w:tabs>
+        <w:ind w:left="720" w:hanging="360"/>
+      </w:pPr>
+    </w:lvl>
+    <w:lvl w:ilvl="1" w:tentative="1">
+      <w:start w:val="1"/>
+      <w:numFmt w:val="decimal"/>
+      <w:lvlText w:val="%2."/>
+      <w:lvlJc w:val="left"/>
+      <w:pPr>
+        <w:tabs>
+          <w:tab w:val="num" w:pos="1440"/>
+        </w:tabs>
+        <w:ind w:left="1440" w:hanging="360"/>
+      </w:pPr>
+    </w:lvl>
+    <w:lvl w:ilvl="2" w:tentative="1">
+      <w:start w:val="1"/>
+      <w:numFmt w:val="decimal"/>
+      <w:lvlText w:val="%3."/>
+      <w:lvlJc w:val="left"/>
+      <w:pPr>
+        <w:tabs>
+          <w:tab w:val="num" w:pos="2160"/>
+        </w:tabs>
+        <w:ind w:left="2160" w:hanging="360"/>
+      </w:pPr>
+    </w:lvl>
+    <w:lvl w:ilvl="3" w:tentative="1">
+      <w:start w:val="1"/>
+      <w:numFmt w:val="decimal"/>
+      <w:lvlText w:val="%4."/>
+      <w:lvlJc w:val="left"/>
+      <w:pPr>
+        <w:tabs>
+          <w:tab w:val="num" w:pos="2880"/>
+        </w:tabs>
+        <w:ind w:left="2880" w:hanging="360"/>
+      </w:pPr>
+    </w:lvl>
+    <w:lvl w:ilvl="4" w:tentative="1">
+      <w:start w:val="1"/>
+      <w:numFmt w:val="decimal"/>
+      <w:lvlText w:val="%5."/>
+      <w:lvlJc w:val="left"/>
+      <w:pPr>
+        <w:tabs>
+          <w:tab w:val="num" w:pos="3600"/>
+        </w:tabs>
+        <w:ind w:left="3600" w:hanging="360"/>
+      </w:pPr>
+    </w:lvl>
+    <w:lvl w:ilvl="5" w:tentative="1">
+      <w:start w:val="1"/>
+      <w:numFmt w:val="decimal"/>
+      <w:lvlText w:val="%6."/>
+      <w:lvlJc w:val="left"/>
+      <w:pPr>
+        <w:tabs>
+          <w:tab w:val="num" w:pos="4320"/>
+        </w:tabs>
+        <w:ind w:left="4320" w:hanging="360"/>
+      </w:pPr>
+    </w:lvl>
+    <w:lvl w:ilvl="6" w:tentative="1">
+      <w:start w:val="1"/>
+      <w:numFmt w:val="decimal"/>
+      <w:lvlText w:val="%7."/>
+      <w:lvlJc w:val="left"/>
+      <w:pPr>
+        <w:tabs>
+          <w:tab w:val="num" w:pos="5040"/>
+        </w:tabs>
+        <w:ind w:left="5040" w:hanging="360"/>
+      </w:pPr>
+    </w:lvl>
+    <w:lvl w:ilvl="7" w:tentative="1">
+      <w:start w:val="1"/>
+      <w:numFmt w:val="decimal"/>
+      <w:lvlText w:val="%8."/>
+      <w:lvlJc w:val="left"/>
+      <w:pPr>
+        <w:tabs>
+          <w:tab w:val="num" w:pos="5760"/>
+        </w:tabs>
+        <w:ind w:left="5760" w:hanging="360"/>
+      </w:pPr>
+    </w:lvl>
+    <w:lvl w:ilvl="8" w:tentative="1">
+      <w:start w:val="1"/>
+      <w:numFmt w:val="decimal"/>
+      <w:lvlText w:val="%9."/>
+      <w:lvlJc w:val="left"/>
+      <w:pPr>
+        <w:tabs>
+          <w:tab w:val="num" w:pos="6480"/>
+        </w:tabs>
+        <w:ind w:left="6480" w:hanging="360"/>
+      </w:pPr>
+    </w:lvl>
+  </w:abstractNum>
+  <w:abstractNum w:abstractNumId="6" w15:restartNumberingAfterBreak="0">
+    <w:nsid w:val="4B6B1812"/>
+    <w:multiLevelType w:val="multilevel"/>
+    <w:tmpl w:val="54583C84"/>
+    <w:lvl w:ilvl="0">
+      <w:start w:val="1"/>
+      <w:numFmt w:val="decimal"/>
+      <w:lvlText w:val="%1."/>
+      <w:lvlJc w:val="left"/>
+      <w:pPr>
+        <w:tabs>
+          <w:tab w:val="num" w:pos="720"/>
+        </w:tabs>
+        <w:ind w:left="720" w:hanging="360"/>
+      </w:pPr>
+    </w:lvl>
+    <w:lvl w:ilvl="1" w:tentative="1">
+      <w:start w:val="1"/>
+      <w:numFmt w:val="decimal"/>
+      <w:lvlText w:val="%2."/>
+      <w:lvlJc w:val="left"/>
+      <w:pPr>
+        <w:tabs>
+          <w:tab w:val="num" w:pos="1440"/>
+        </w:tabs>
+        <w:ind w:left="1440" w:hanging="360"/>
+      </w:pPr>
+    </w:lvl>
+    <w:lvl w:ilvl="2" w:tentative="1">
+      <w:start w:val="1"/>
+      <w:numFmt w:val="decimal"/>
+      <w:lvlText w:val="%3."/>
+      <w:lvlJc w:val="left"/>
+      <w:pPr>
+        <w:tabs>
+          <w:tab w:val="num" w:pos="2160"/>
+        </w:tabs>
+        <w:ind w:left="2160" w:hanging="360"/>
+      </w:pPr>
+    </w:lvl>
+    <w:lvl w:ilvl="3" w:tentative="1">
+      <w:start w:val="1"/>
+      <w:numFmt w:val="decimal"/>
+      <w:lvlText w:val="%4."/>
+      <w:lvlJc w:val="left"/>
+      <w:pPr>
+        <w:tabs>
+          <w:tab w:val="num" w:pos="2880"/>
+        </w:tabs>
+        <w:ind w:left="2880" w:hanging="360"/>
+      </w:pPr>
+    </w:lvl>
+    <w:lvl w:ilvl="4" w:tentative="1">
+      <w:start w:val="1"/>
+      <w:numFmt w:val="decimal"/>
+      <w:lvlText w:val="%5."/>
+      <w:lvlJc w:val="left"/>
+      <w:pPr>
+        <w:tabs>
+          <w:tab w:val="num" w:pos="3600"/>
+        </w:tabs>
+        <w:ind w:left="3600" w:hanging="360"/>
+      </w:pPr>
+    </w:lvl>
+    <w:lvl w:ilvl="5" w:tentative="1">
+      <w:start w:val="1"/>
+      <w:numFmt w:val="decimal"/>
+      <w:lvlText w:val="%6."/>
+      <w:lvlJc w:val="left"/>
+      <w:pPr>
+        <w:tabs>
+          <w:tab w:val="num" w:pos="4320"/>
+        </w:tabs>
+        <w:ind w:left="4320" w:hanging="360"/>
+      </w:pPr>
+    </w:lvl>
+    <w:lvl w:ilvl="6" w:tentative="1">
+      <w:start w:val="1"/>
+      <w:numFmt w:val="decimal"/>
+      <w:lvlText w:val="%7."/>
+      <w:lvlJc w:val="left"/>
+      <w:pPr>
+        <w:tabs>
+          <w:tab w:val="num" w:pos="5040"/>
+        </w:tabs>
+        <w:ind w:left="5040" w:hanging="360"/>
+      </w:pPr>
+    </w:lvl>
+    <w:lvl w:ilvl="7" w:tentative="1">
+      <w:start w:val="1"/>
+      <w:numFmt w:val="decimal"/>
+      <w:lvlText w:val="%8."/>
+      <w:lvlJc w:val="left"/>
+      <w:pPr>
+        <w:tabs>
+          <w:tab w:val="num" w:pos="5760"/>
+        </w:tabs>
+        <w:ind w:left="5760" w:hanging="360"/>
+      </w:pPr>
+    </w:lvl>
+    <w:lvl w:ilvl="8" w:tentative="1">
+      <w:start w:val="1"/>
+      <w:numFmt w:val="decimal"/>
+      <w:lvlText w:val="%9."/>
+      <w:lvlJc w:val="left"/>
+      <w:pPr>
+        <w:tabs>
+          <w:tab w:val="num" w:pos="6480"/>
+        </w:tabs>
+        <w:ind w:left="6480" w:hanging="360"/>
+      </w:pPr>
+    </w:lvl>
+  </w:abstractNum>
+  <w:abstractNum w:abstractNumId="7" w15:restartNumberingAfterBreak="0">
+    <w:nsid w:val="576501EC"/>
+    <w:multiLevelType w:val="multilevel"/>
+    <w:tmpl w:val="F634BE36"/>
+    <w:lvl w:ilvl="0">
+      <w:start w:val="3"/>
+      <w:numFmt w:val="decimal"/>
+      <w:lvlText w:val="%1."/>
+      <w:lvlJc w:val="left"/>
+      <w:pPr>
+        <w:tabs>
+          <w:tab w:val="num" w:pos="720"/>
+        </w:tabs>
+        <w:ind w:left="720" w:hanging="360"/>
+      </w:pPr>
+    </w:lvl>
+    <w:lvl w:ilvl="1" w:tentative="1">
+      <w:start w:val="1"/>
+      <w:numFmt w:val="decimal"/>
+      <w:lvlText w:val="%2."/>
+      <w:lvlJc w:val="left"/>
+      <w:pPr>
+        <w:tabs>
+          <w:tab w:val="num" w:pos="1440"/>
+        </w:tabs>
+        <w:ind w:left="1440" w:hanging="360"/>
+      </w:pPr>
+    </w:lvl>
+    <w:lvl w:ilvl="2" w:tentative="1">
+      <w:start w:val="1"/>
+      <w:numFmt w:val="decimal"/>
+      <w:lvlText w:val="%3."/>
+      <w:lvlJc w:val="left"/>
+      <w:pPr>
+        <w:tabs>
+          <w:tab w:val="num" w:pos="2160"/>
+        </w:tabs>
+        <w:ind w:left="2160" w:hanging="360"/>
+      </w:pPr>
+    </w:lvl>
+    <w:lvl w:ilvl="3" w:tentative="1">
+      <w:start w:val="1"/>
+      <w:numFmt w:val="decimal"/>
+      <w:lvlText w:val="%4."/>
+      <w:lvlJc w:val="left"/>
+      <w:pPr>
+        <w:tabs>
+          <w:tab w:val="num" w:pos="2880"/>
+        </w:tabs>
+        <w:ind w:left="2880" w:hanging="360"/>
+      </w:pPr>
+    </w:lvl>
+    <w:lvl w:ilvl="4" w:tentative="1">
+      <w:start w:val="1"/>
+      <w:numFmt w:val="decimal"/>
+      <w:lvlText w:val="%5."/>
+      <w:lvlJc w:val="left"/>
+      <w:pPr>
+        <w:tabs>
+          <w:tab w:val="num" w:pos="3600"/>
+        </w:tabs>
+        <w:ind w:left="3600" w:hanging="360"/>
+      </w:pPr>
+    </w:lvl>
+    <w:lvl w:ilvl="5" w:tentative="1">
+      <w:start w:val="1"/>
+      <w:numFmt w:val="decimal"/>
+      <w:lvlText w:val="%6."/>
+      <w:lvlJc w:val="left"/>
+      <w:pPr>
+        <w:tabs>
+          <w:tab w:val="num" w:pos="4320"/>
+        </w:tabs>
+        <w:ind w:left="4320" w:hanging="360"/>
+      </w:pPr>
+    </w:lvl>
+    <w:lvl w:ilvl="6" w:tentative="1">
+      <w:start w:val="1"/>
+      <w:numFmt w:val="decimal"/>
+      <w:lvlText w:val="%7."/>
+      <w:lvlJc w:val="left"/>
+      <w:pPr>
+        <w:tabs>
+          <w:tab w:val="num" w:pos="5040"/>
+        </w:tabs>
+        <w:ind w:left="5040" w:hanging="360"/>
+      </w:pPr>
+    </w:lvl>
+    <w:lvl w:ilvl="7" w:tentative="1">
+      <w:start w:val="1"/>
+      <w:numFmt w:val="decimal"/>
+      <w:lvlText w:val="%8."/>
+      <w:lvlJc w:val="left"/>
+      <w:pPr>
+        <w:tabs>
+          <w:tab w:val="num" w:pos="5760"/>
+        </w:tabs>
+        <w:ind w:left="5760" w:hanging="360"/>
+      </w:pPr>
+    </w:lvl>
+    <w:lvl w:ilvl="8" w:tentative="1">
+      <w:start w:val="1"/>
+      <w:numFmt w:val="decimal"/>
+      <w:lvlText w:val="%9."/>
+      <w:lvlJc w:val="left"/>
+      <w:pPr>
+        <w:tabs>
+          <w:tab w:val="num" w:pos="6480"/>
+        </w:tabs>
+        <w:ind w:left="6480" w:hanging="360"/>
+      </w:pPr>
+    </w:lvl>
+  </w:abstractNum>
+  <w:abstractNum w:abstractNumId="8" w15:restartNumberingAfterBreak="0">
     <w:nsid w:val="58DE75A2"/>
     <w:multiLevelType w:val="hybridMultilevel"/>
     <w:tmpl w:val="803C2052"/>
@@ -158,7 +1942,263 @@
       </w:pPr>
     </w:lvl>
   </w:abstractNum>
+  <w:abstractNum w:abstractNumId="9" w15:restartNumberingAfterBreak="0">
+    <w:nsid w:val="6E051399"/>
+    <w:multiLevelType w:val="multilevel"/>
+    <w:tmpl w:val="2FA89C98"/>
+    <w:lvl w:ilvl="0">
+      <w:start w:val="4"/>
+      <w:numFmt w:val="decimal"/>
+      <w:lvlText w:val="%1."/>
+      <w:lvlJc w:val="left"/>
+      <w:pPr>
+        <w:tabs>
+          <w:tab w:val="num" w:pos="720"/>
+        </w:tabs>
+        <w:ind w:left="720" w:hanging="360"/>
+      </w:pPr>
+    </w:lvl>
+    <w:lvl w:ilvl="1" w:tentative="1">
+      <w:start w:val="1"/>
+      <w:numFmt w:val="decimal"/>
+      <w:lvlText w:val="%2."/>
+      <w:lvlJc w:val="left"/>
+      <w:pPr>
+        <w:tabs>
+          <w:tab w:val="num" w:pos="1440"/>
+        </w:tabs>
+        <w:ind w:left="1440" w:hanging="360"/>
+      </w:pPr>
+    </w:lvl>
+    <w:lvl w:ilvl="2" w:tentative="1">
+      <w:start w:val="1"/>
+      <w:numFmt w:val="decimal"/>
+      <w:lvlText w:val="%3."/>
+      <w:lvlJc w:val="left"/>
+      <w:pPr>
+        <w:tabs>
+          <w:tab w:val="num" w:pos="2160"/>
+        </w:tabs>
+        <w:ind w:left="2160" w:hanging="360"/>
+      </w:pPr>
+    </w:lvl>
+    <w:lvl w:ilvl="3" w:tentative="1">
+      <w:start w:val="1"/>
+      <w:numFmt w:val="decimal"/>
+      <w:lvlText w:val="%4."/>
+      <w:lvlJc w:val="left"/>
+      <w:pPr>
+        <w:tabs>
+          <w:tab w:val="num" w:pos="2880"/>
+        </w:tabs>
+        <w:ind w:left="2880" w:hanging="360"/>
+      </w:pPr>
+    </w:lvl>
+    <w:lvl w:ilvl="4" w:tentative="1">
+      <w:start w:val="1"/>
+      <w:numFmt w:val="decimal"/>
+      <w:lvlText w:val="%5."/>
+      <w:lvlJc w:val="left"/>
+      <w:pPr>
+        <w:tabs>
+          <w:tab w:val="num" w:pos="3600"/>
+        </w:tabs>
+        <w:ind w:left="3600" w:hanging="360"/>
+      </w:pPr>
+    </w:lvl>
+    <w:lvl w:ilvl="5" w:tentative="1">
+      <w:start w:val="1"/>
+      <w:numFmt w:val="decimal"/>
+      <w:lvlText w:val="%6."/>
+      <w:lvlJc w:val="left"/>
+      <w:pPr>
+        <w:tabs>
+          <w:tab w:val="num" w:pos="4320"/>
+        </w:tabs>
+        <w:ind w:left="4320" w:hanging="360"/>
+      </w:pPr>
+    </w:lvl>
+    <w:lvl w:ilvl="6" w:tentative="1">
+      <w:start w:val="1"/>
+      <w:numFmt w:val="decimal"/>
+      <w:lvlText w:val="%7."/>
+      <w:lvlJc w:val="left"/>
+      <w:pPr>
+        <w:tabs>
+          <w:tab w:val="num" w:pos="5040"/>
+        </w:tabs>
+        <w:ind w:left="5040" w:hanging="360"/>
+      </w:pPr>
+    </w:lvl>
+    <w:lvl w:ilvl="7" w:tentative="1">
+      <w:start w:val="1"/>
+      <w:numFmt w:val="decimal"/>
+      <w:lvlText w:val="%8."/>
+      <w:lvlJc w:val="left"/>
+      <w:pPr>
+        <w:tabs>
+          <w:tab w:val="num" w:pos="5760"/>
+        </w:tabs>
+        <w:ind w:left="5760" w:hanging="360"/>
+      </w:pPr>
+    </w:lvl>
+    <w:lvl w:ilvl="8" w:tentative="1">
+      <w:start w:val="1"/>
+      <w:numFmt w:val="decimal"/>
+      <w:lvlText w:val="%9."/>
+      <w:lvlJc w:val="left"/>
+      <w:pPr>
+        <w:tabs>
+          <w:tab w:val="num" w:pos="6480"/>
+        </w:tabs>
+        <w:ind w:left="6480" w:hanging="360"/>
+      </w:pPr>
+    </w:lvl>
+  </w:abstractNum>
+  <w:abstractNum w:abstractNumId="10" w15:restartNumberingAfterBreak="0">
+    <w:nsid w:val="7F5A01C2"/>
+    <w:multiLevelType w:val="multilevel"/>
+    <w:tmpl w:val="28A225E0"/>
+    <w:lvl w:ilvl="0">
+      <w:start w:val="6"/>
+      <w:numFmt w:val="decimal"/>
+      <w:lvlText w:val="%1."/>
+      <w:lvlJc w:val="left"/>
+      <w:pPr>
+        <w:tabs>
+          <w:tab w:val="num" w:pos="720"/>
+        </w:tabs>
+        <w:ind w:left="720" w:hanging="360"/>
+      </w:pPr>
+    </w:lvl>
+    <w:lvl w:ilvl="1" w:tentative="1">
+      <w:start w:val="1"/>
+      <w:numFmt w:val="decimal"/>
+      <w:lvlText w:val="%2."/>
+      <w:lvlJc w:val="left"/>
+      <w:pPr>
+        <w:tabs>
+          <w:tab w:val="num" w:pos="1440"/>
+        </w:tabs>
+        <w:ind w:left="1440" w:hanging="360"/>
+      </w:pPr>
+    </w:lvl>
+    <w:lvl w:ilvl="2" w:tentative="1">
+      <w:start w:val="1"/>
+      <w:numFmt w:val="decimal"/>
+      <w:lvlText w:val="%3."/>
+      <w:lvlJc w:val="left"/>
+      <w:pPr>
+        <w:tabs>
+          <w:tab w:val="num" w:pos="2160"/>
+        </w:tabs>
+        <w:ind w:left="2160" w:hanging="360"/>
+      </w:pPr>
+    </w:lvl>
+    <w:lvl w:ilvl="3" w:tentative="1">
+      <w:start w:val="1"/>
+      <w:numFmt w:val="decimal"/>
+      <w:lvlText w:val="%4."/>
+      <w:lvlJc w:val="left"/>
+      <w:pPr>
+        <w:tabs>
+          <w:tab w:val="num" w:pos="2880"/>
+        </w:tabs>
+        <w:ind w:left="2880" w:hanging="360"/>
+      </w:pPr>
+    </w:lvl>
+    <w:lvl w:ilvl="4" w:tentative="1">
+      <w:start w:val="1"/>
+      <w:numFmt w:val="decimal"/>
+      <w:lvlText w:val="%5."/>
+      <w:lvlJc w:val="left"/>
+      <w:pPr>
+        <w:tabs>
+          <w:tab w:val="num" w:pos="3600"/>
+        </w:tabs>
+        <w:ind w:left="3600" w:hanging="360"/>
+      </w:pPr>
+    </w:lvl>
+    <w:lvl w:ilvl="5" w:tentative="1">
+      <w:start w:val="1"/>
+      <w:numFmt w:val="decimal"/>
+      <w:lvlText w:val="%6."/>
+      <w:lvlJc w:val="left"/>
+      <w:pPr>
+        <w:tabs>
+          <w:tab w:val="num" w:pos="4320"/>
+        </w:tabs>
+        <w:ind w:left="4320" w:hanging="360"/>
+      </w:pPr>
+    </w:lvl>
+    <w:lvl w:ilvl="6" w:tentative="1">
+      <w:start w:val="1"/>
+      <w:numFmt w:val="decimal"/>
+      <w:lvlText w:val="%7."/>
+      <w:lvlJc w:val="left"/>
+      <w:pPr>
+        <w:tabs>
+          <w:tab w:val="num" w:pos="5040"/>
+        </w:tabs>
+        <w:ind w:left="5040" w:hanging="360"/>
+      </w:pPr>
+    </w:lvl>
+    <w:lvl w:ilvl="7" w:tentative="1">
+      <w:start w:val="1"/>
+      <w:numFmt w:val="decimal"/>
+      <w:lvlText w:val="%8."/>
+      <w:lvlJc w:val="left"/>
+      <w:pPr>
+        <w:tabs>
+          <w:tab w:val="num" w:pos="5760"/>
+        </w:tabs>
+        <w:ind w:left="5760" w:hanging="360"/>
+      </w:pPr>
+    </w:lvl>
+    <w:lvl w:ilvl="8" w:tentative="1">
+      <w:start w:val="1"/>
+      <w:numFmt w:val="decimal"/>
+      <w:lvlText w:val="%9."/>
+      <w:lvlJc w:val="left"/>
+      <w:pPr>
+        <w:tabs>
+          <w:tab w:val="num" w:pos="6480"/>
+        </w:tabs>
+        <w:ind w:left="6480" w:hanging="360"/>
+      </w:pPr>
+    </w:lvl>
+  </w:abstractNum>
   <w:num w:numId="1" w16cid:durableId="1781946952">
+    <w:abstractNumId w:val="8"/>
+  </w:num>
+  <w:num w:numId="2" w16cid:durableId="1687634201">
+    <w:abstractNumId w:val="5"/>
+  </w:num>
+  <w:num w:numId="3" w16cid:durableId="429357865">
+    <w:abstractNumId w:val="1"/>
+  </w:num>
+  <w:num w:numId="4" w16cid:durableId="1898592666">
+    <w:abstractNumId w:val="4"/>
+  </w:num>
+  <w:num w:numId="5" w16cid:durableId="674839367">
+    <w:abstractNumId w:val="3"/>
+  </w:num>
+  <w:num w:numId="6" w16cid:durableId="1611279836">
+    <w:abstractNumId w:val="7"/>
+  </w:num>
+  <w:num w:numId="7" w16cid:durableId="813526935">
+    <w:abstractNumId w:val="10"/>
+  </w:num>
+  <w:num w:numId="8" w16cid:durableId="1976176307">
+    <w:abstractNumId w:val="6"/>
+  </w:num>
+  <w:num w:numId="9" w16cid:durableId="1684277654">
+    <w:abstractNumId w:val="2"/>
+  </w:num>
+  <w:num w:numId="10" w16cid:durableId="81033794">
+    <w:abstractNumId w:val="9"/>
+  </w:num>
+  <w:num w:numId="11" w16cid:durableId="496960122">
     <w:abstractNumId w:val="0"/>
   </w:num>
 </w:numbering>
@@ -767,6 +2807,7 @@
   <w:style w:type="character" w:default="1" w:styleId="DefaultParagraphFont">
     <w:name w:val="Default Paragraph Font"/>
     <w:uiPriority w:val="1"/>
+    <w:semiHidden/>
     <w:unhideWhenUsed/>
   </w:style>
   <w:style w:type="table" w:default="1" w:styleId="TableNormal">

</xml_diff>